<commit_message>
Finish comment functionality and exam
</commit_message>
<xml_diff>
--- a/EXAMS/13 december 2019/SoftTerest_Problem Description.docx
+++ b/EXAMS/13 december 2019/SoftTerest_Problem Description.docx
@@ -1,6 +1,6 @@
 
 <file path=word/document.xml><?xml version="1.0" encoding="utf-8"?>
-<w:document xmlns:wpc="http://schemas.microsoft.com/office/word/2010/wordprocessingCanvas" xmlns:cx="http://schemas.microsoft.com/office/drawing/2014/chartex" xmlns:cx1="http://schemas.microsoft.com/office/drawing/2015/9/8/chartex" xmlns:mc="http://schemas.openxmlformats.org/markup-compatibility/2006" xmlns:o="urn:schemas-microsoft-com:office:office" xmlns:r="http://schemas.openxmlformats.org/officeDocument/2006/relationships" xmlns:m="http://schemas.openxmlformats.org/officeDocument/2006/math" xmlns:v="urn:schemas-microsoft-com:vml" xmlns:wp14="http://schemas.microsoft.com/office/word/2010/wordprocessingDrawing" xmlns:wp="http://schemas.openxmlformats.org/drawingml/2006/wordprocessingDrawing" xmlns:w10="urn:schemas-microsoft-com:office:word" xmlns:w="http://schemas.openxmlformats.org/wordprocessingml/2006/main" xmlns:w14="http://schemas.microsoft.com/office/word/2010/wordml" xmlns:w15="http://schemas.microsoft.com/office/word/2012/wordml" xmlns:w16se="http://schemas.microsoft.com/office/word/2015/wordml/symex" xmlns:wpg="http://schemas.microsoft.com/office/word/2010/wordprocessingGroup" xmlns:wpi="http://schemas.microsoft.com/office/word/2010/wordprocessingInk" xmlns:wne="http://schemas.microsoft.com/office/word/2006/wordml" xmlns:wps="http://schemas.microsoft.com/office/word/2010/wordprocessingShape" mc:Ignorable="w14 w15 w16se wp14">
+<w:document xmlns:wpc="http://schemas.microsoft.com/office/word/2010/wordprocessingCanvas" xmlns:cx="http://schemas.microsoft.com/office/drawing/2014/chartex" xmlns:cx1="http://schemas.microsoft.com/office/drawing/2015/9/8/chartex" xmlns:cx2="http://schemas.microsoft.com/office/drawing/2015/10/21/chartex" xmlns:cx3="http://schemas.microsoft.com/office/drawing/2016/5/9/chartex" xmlns:cx4="http://schemas.microsoft.com/office/drawing/2016/5/10/chartex" xmlns:cx5="http://schemas.microsoft.com/office/drawing/2016/5/11/chartex" xmlns:cx6="http://schemas.microsoft.com/office/drawing/2016/5/12/chartex" xmlns:cx7="http://schemas.microsoft.com/office/drawing/2016/5/13/chartex" xmlns:cx8="http://schemas.microsoft.com/office/drawing/2016/5/14/chartex" xmlns:mc="http://schemas.openxmlformats.org/markup-compatibility/2006" xmlns:aink="http://schemas.microsoft.com/office/drawing/2016/ink" xmlns:am3d="http://schemas.microsoft.com/office/drawing/2017/model3d" xmlns:o="urn:schemas-microsoft-com:office:office" xmlns:r="http://schemas.openxmlformats.org/officeDocument/2006/relationships" xmlns:m="http://schemas.openxmlformats.org/officeDocument/2006/math" xmlns:v="urn:schemas-microsoft-com:vml" xmlns:wp14="http://schemas.microsoft.com/office/word/2010/wordprocessingDrawing" xmlns:wp="http://schemas.openxmlformats.org/drawingml/2006/wordprocessingDrawing" xmlns:w10="urn:schemas-microsoft-com:office:word" xmlns:w="http://schemas.openxmlformats.org/wordprocessingml/2006/main" xmlns:w14="http://schemas.microsoft.com/office/word/2010/wordml" xmlns:w15="http://schemas.microsoft.com/office/word/2012/wordml" xmlns:w16cex="http://schemas.microsoft.com/office/word/2018/wordml/cex" xmlns:w16cid="http://schemas.microsoft.com/office/word/2016/wordml/cid" xmlns:w16="http://schemas.microsoft.com/office/word/2018/wordml" xmlns:w16se="http://schemas.microsoft.com/office/word/2015/wordml/symex" xmlns:wpg="http://schemas.microsoft.com/office/word/2010/wordprocessingGroup" xmlns:wpi="http://schemas.microsoft.com/office/word/2010/wordprocessingInk" xmlns:wne="http://schemas.microsoft.com/office/word/2006/wordml" xmlns:wps="http://schemas.microsoft.com/office/word/2010/wordprocessingShape" mc:Ignorable="w14 w15 w16se w16cid w16 w16cex wp14">
   <w:body>
     <w:p>
       <w:pPr>
@@ -7306,6 +7306,7 @@
       <w:r>
         <w:rPr>
           <w:noProof/>
+          <w:highlight w:val="green"/>
           <w:lang w:val="bg-BG"/>
         </w:rPr>
         <w:t>(</w:t>
@@ -7313,12 +7314,14 @@
       <w:r>
         <w:rPr>
           <w:noProof/>
+          <w:highlight w:val="green"/>
         </w:rPr>
         <w:t xml:space="preserve">BONUS) </w:t>
       </w:r>
       <w:r>
         <w:rPr>
           <w:noProof/>
+          <w:highlight w:val="green"/>
           <w:lang w:val="bg-BG"/>
         </w:rPr>
         <w:t>Notifications (5 pts)</w:t>
@@ -7802,6 +7805,7 @@
       <w:r>
         <w:rPr>
           <w:noProof/>
+          <w:highlight w:val="green"/>
           <w:lang w:val="bg-BG"/>
         </w:rPr>
         <w:t>Navigation Bar</w:t>
@@ -7809,6 +7813,7 @@
       <w:r>
         <w:rPr>
           <w:noProof/>
+          <w:highlight w:val="green"/>
           <w:lang w:val="bg-BG"/>
         </w:rPr>
         <w:t xml:space="preserve"> </w:t>
@@ -7816,6 +7821,7 @@
       <w:r>
         <w:rPr>
           <w:noProof/>
+          <w:highlight w:val="green"/>
           <w:lang w:val="bg-BG"/>
         </w:rPr>
         <w:t>(5 pts)</w:t>
@@ -8552,6 +8558,7 @@
       <w:r>
         <w:rPr>
           <w:noProof/>
+          <w:highlight w:val="green"/>
           <w:lang w:val="bg-BG"/>
         </w:rPr>
         <w:t xml:space="preserve">Home </w:t>
@@ -8559,6 +8566,7 @@
       <w:r>
         <w:rPr>
           <w:noProof/>
+          <w:highlight w:val="green"/>
           <w:lang w:val="bg-BG"/>
         </w:rPr>
         <w:t>Page (</w:t>
@@ -8566,6 +8574,7 @@
       <w:r>
         <w:rPr>
           <w:noProof/>
+          <w:highlight w:val="green"/>
           <w:lang w:val="bg-BG"/>
         </w:rPr>
         <w:t>Guest</w:t>
@@ -8573,6 +8582,7 @@
       <w:r>
         <w:rPr>
           <w:noProof/>
+          <w:highlight w:val="green"/>
           <w:lang w:val="bg-BG"/>
         </w:rPr>
         <w:t xml:space="preserve">) </w:t>
@@ -8580,6 +8590,7 @@
       <w:r>
         <w:rPr>
           <w:noProof/>
+          <w:highlight w:val="green"/>
           <w:lang w:val="bg-BG"/>
         </w:rPr>
         <w:t>(5 pts)</w:t>
@@ -8839,6 +8850,7 @@
       <w:r>
         <w:rPr>
           <w:noProof/>
+          <w:highlight w:val="green"/>
           <w:lang w:val="bg-BG"/>
         </w:rPr>
         <w:t xml:space="preserve">Register </w:t>
@@ -8846,6 +8858,7 @@
       <w:r>
         <w:rPr>
           <w:noProof/>
+          <w:highlight w:val="green"/>
           <w:lang w:val="bg-BG"/>
         </w:rPr>
         <w:t>User</w:t>
@@ -8853,6 +8866,7 @@
       <w:r>
         <w:rPr>
           <w:noProof/>
+          <w:highlight w:val="green"/>
           <w:lang w:val="bg-BG"/>
         </w:rPr>
         <w:t xml:space="preserve"> </w:t>
@@ -8860,6 +8874,7 @@
       <w:r>
         <w:rPr>
           <w:noProof/>
+          <w:highlight w:val="green"/>
           <w:lang w:val="bg-BG"/>
         </w:rPr>
         <w:t>(5 pts)</w:t>
@@ -9559,6 +9574,7 @@
       <w:r>
         <w:rPr>
           <w:noProof/>
+          <w:highlight w:val="green"/>
           <w:lang w:val="bg-BG"/>
         </w:rPr>
         <w:t>Login User (5 pts)</w:t>
@@ -10011,6 +10027,7 @@
       <w:r>
         <w:rPr>
           <w:noProof/>
+          <w:highlight w:val="green"/>
           <w:lang w:val="bg-BG"/>
         </w:rPr>
         <w:t xml:space="preserve">Logout </w:t>
@@ -10018,6 +10035,7 @@
       <w:r>
         <w:rPr>
           <w:noProof/>
+          <w:highlight w:val="green"/>
           <w:lang w:val="bg-BG"/>
         </w:rPr>
         <w:t>(5 pts)</w:t>
@@ -10413,6 +10431,7 @@
       <w:r>
         <w:rPr>
           <w:noProof/>
+          <w:highlight w:val="green"/>
         </w:rPr>
         <w:lastRenderedPageBreak/>
         <w:t>Dashboard</w:t>
@@ -10420,6 +10439,7 @@
       <w:r>
         <w:rPr>
           <w:noProof/>
+          <w:highlight w:val="green"/>
           <w:lang w:val="bg-BG"/>
         </w:rPr>
         <w:t xml:space="preserve"> </w:t>
@@ -10427,6 +10447,7 @@
       <w:r>
         <w:rPr>
           <w:noProof/>
+          <w:highlight w:val="green"/>
           <w:lang w:val="bg-BG"/>
         </w:rPr>
         <w:t>(3</w:t>
@@ -10434,6 +10455,7 @@
       <w:r>
         <w:rPr>
           <w:noProof/>
+          <w:highlight w:val="green"/>
           <w:lang w:val="bg-BG"/>
         </w:rPr>
         <w:t>0 pts)</w:t>
@@ -10723,12 +10745,14 @@
       <w:r>
         <w:rPr>
           <w:noProof/>
+          <w:highlight w:val="green"/>
         </w:rPr>
         <w:t>Create</w:t>
       </w:r>
       <w:r>
         <w:rPr>
           <w:noProof/>
+          <w:highlight w:val="green"/>
           <w:lang w:val="bg-BG"/>
         </w:rPr>
         <w:t xml:space="preserve"> </w:t>
@@ -10736,6 +10760,7 @@
       <w:r>
         <w:rPr>
           <w:noProof/>
+          <w:highlight w:val="green"/>
           <w:lang w:val="bg-BG"/>
         </w:rPr>
         <w:t>(10 pts)</w:t>
@@ -11739,6 +11764,7 @@
       <w:r>
         <w:rPr>
           <w:noProof/>
+          <w:highlight w:val="green"/>
           <w:lang w:val="bg-BG"/>
         </w:rPr>
         <w:t xml:space="preserve">Details </w:t>
@@ -11746,6 +11772,7 @@
       <w:r>
         <w:rPr>
           <w:noProof/>
+          <w:highlight w:val="green"/>
           <w:lang w:val="bg-BG"/>
         </w:rPr>
         <w:t>Idea</w:t>
@@ -11753,6 +11780,7 @@
       <w:r>
         <w:rPr>
           <w:noProof/>
+          <w:highlight w:val="green"/>
           <w:lang w:val="bg-BG"/>
         </w:rPr>
         <w:t xml:space="preserve"> </w:t>
@@ -11760,6 +11788,7 @@
       <w:r>
         <w:rPr>
           <w:noProof/>
+          <w:highlight w:val="green"/>
           <w:lang w:val="bg-BG"/>
         </w:rPr>
         <w:t>(</w:t>
@@ -11767,12 +11796,14 @@
       <w:r>
         <w:rPr>
           <w:noProof/>
+          <w:highlight w:val="green"/>
         </w:rPr>
         <w:t>10</w:t>
       </w:r>
       <w:r>
         <w:rPr>
           <w:noProof/>
+          <w:highlight w:val="green"/>
           <w:lang w:val="bg-BG"/>
         </w:rPr>
         <w:t xml:space="preserve"> pts)</w:t>
@@ -12354,12 +12385,14 @@
       <w:r>
         <w:rPr>
           <w:noProof/>
+          <w:highlight w:val="green"/>
         </w:rPr>
         <w:t>Comment on</w:t>
       </w:r>
       <w:r>
         <w:rPr>
           <w:noProof/>
+          <w:highlight w:val="green"/>
           <w:lang w:val="bg-BG"/>
         </w:rPr>
         <w:t xml:space="preserve"> </w:t>
@@ -12367,6 +12400,7 @@
       <w:r>
         <w:rPr>
           <w:noProof/>
+          <w:highlight w:val="green"/>
           <w:lang w:val="bg-BG"/>
         </w:rPr>
         <w:t>Idea</w:t>
@@ -12374,6 +12408,7 @@
       <w:r>
         <w:rPr>
           <w:noProof/>
+          <w:highlight w:val="green"/>
           <w:lang w:val="bg-BG"/>
         </w:rPr>
         <w:t xml:space="preserve"> </w:t>
@@ -12381,6 +12416,7 @@
       <w:r>
         <w:rPr>
           <w:noProof/>
+          <w:highlight w:val="green"/>
           <w:lang w:val="bg-BG"/>
         </w:rPr>
         <w:t>(</w:t>
@@ -12388,12 +12424,14 @@
       <w:r>
         <w:rPr>
           <w:noProof/>
+          <w:highlight w:val="green"/>
         </w:rPr>
         <w:t>10</w:t>
       </w:r>
       <w:r>
         <w:rPr>
           <w:noProof/>
+          <w:highlight w:val="green"/>
           <w:lang w:val="bg-BG"/>
         </w:rPr>
         <w:t xml:space="preserve"> pts)</w:t>
@@ -12794,12 +12832,14 @@
       <w:r>
         <w:rPr>
           <w:noProof/>
+          <w:highlight w:val="green"/>
         </w:rPr>
         <w:t>Like</w:t>
       </w:r>
       <w:r>
         <w:rPr>
           <w:noProof/>
+          <w:highlight w:val="green"/>
           <w:lang w:val="bg-BG"/>
         </w:rPr>
         <w:t xml:space="preserve"> </w:t>
@@ -12807,6 +12847,7 @@
       <w:r>
         <w:rPr>
           <w:noProof/>
+          <w:highlight w:val="green"/>
           <w:lang w:val="bg-BG"/>
         </w:rPr>
         <w:t>Idea</w:t>
@@ -12814,6 +12855,7 @@
       <w:r>
         <w:rPr>
           <w:noProof/>
+          <w:highlight w:val="green"/>
           <w:lang w:val="bg-BG"/>
         </w:rPr>
         <w:t xml:space="preserve"> </w:t>
@@ -12821,6 +12863,7 @@
       <w:r>
         <w:rPr>
           <w:noProof/>
+          <w:highlight w:val="green"/>
           <w:lang w:val="bg-BG"/>
         </w:rPr>
         <w:t>(</w:t>
@@ -12828,12 +12871,14 @@
       <w:r>
         <w:rPr>
           <w:noProof/>
+          <w:highlight w:val="green"/>
         </w:rPr>
         <w:t>10</w:t>
       </w:r>
       <w:r>
         <w:rPr>
           <w:noProof/>
+          <w:highlight w:val="green"/>
           <w:lang w:val="bg-BG"/>
         </w:rPr>
         <w:t xml:space="preserve"> pts)</w:t>
@@ -13323,6 +13368,7 @@
       <w:r>
         <w:rPr>
           <w:noProof/>
+          <w:highlight w:val="green"/>
           <w:lang w:val="bg-BG"/>
         </w:rPr>
         <w:t xml:space="preserve">Delete </w:t>
@@ -13330,6 +13376,7 @@
       <w:r>
         <w:rPr>
           <w:noProof/>
+          <w:highlight w:val="green"/>
           <w:lang w:val="bg-BG"/>
         </w:rPr>
         <w:t>Idea</w:t>
@@ -13337,6 +13384,7 @@
       <w:r>
         <w:rPr>
           <w:noProof/>
+          <w:highlight w:val="green"/>
           <w:lang w:val="bg-BG"/>
         </w:rPr>
         <w:t xml:space="preserve"> </w:t>
@@ -13344,6 +13392,7 @@
       <w:r>
         <w:rPr>
           <w:noProof/>
+          <w:highlight w:val="green"/>
           <w:lang w:val="bg-BG"/>
         </w:rPr>
         <w:t>(5 pts)</w:t>
@@ -13792,24 +13841,28 @@
       <w:r>
         <w:rPr>
           <w:noProof/>
+          <w:highlight w:val="green"/>
         </w:rPr>
         <w:t xml:space="preserve">(BONUS) </w:t>
       </w:r>
       <w:r>
         <w:rPr>
           <w:noProof/>
+          <w:highlight w:val="green"/>
         </w:rPr>
         <w:t>Profile Page</w:t>
       </w:r>
       <w:r>
         <w:rPr>
           <w:noProof/>
+          <w:highlight w:val="green"/>
         </w:rPr>
         <w:t xml:space="preserve"> </w:t>
       </w:r>
       <w:r>
         <w:rPr>
           <w:noProof/>
+          <w:highlight w:val="green"/>
           <w:lang w:val="bg-BG"/>
         </w:rPr>
         <w:t xml:space="preserve"> </w:t>
@@ -13817,6 +13870,7 @@
       <w:r>
         <w:rPr>
           <w:noProof/>
+          <w:highlight w:val="green"/>
           <w:lang w:val="bg-BG"/>
         </w:rPr>
         <w:t>(</w:t>
@@ -13824,12 +13878,14 @@
       <w:r>
         <w:rPr>
           <w:noProof/>
+          <w:highlight w:val="green"/>
         </w:rPr>
         <w:t>5</w:t>
       </w:r>
       <w:r>
         <w:rPr>
           <w:noProof/>
+          <w:highlight w:val="green"/>
           <w:lang w:val="bg-BG"/>
         </w:rPr>
         <w:t xml:space="preserve"> pts)</w:t>
@@ -14015,8 +14071,6 @@
         </w:rPr>
         <w:t>:</w:t>
       </w:r>
-      <w:bookmarkStart w:id="0" w:name="_GoBack"/>
-      <w:bookmarkEnd w:id="0"/>
     </w:p>
     <w:p>
       <w:pPr>
@@ -14489,6 +14543,7 @@
       <w:r>
         <w:rPr>
           <w:noProof/>
+          <w:highlight w:val="green"/>
           <w:lang w:val="bg-BG"/>
         </w:rPr>
         <w:t>(BONUS)</w:t>
@@ -14496,6 +14551,7 @@
       <w:r>
         <w:rPr>
           <w:noProof/>
+          <w:highlight w:val="green"/>
           <w:lang w:val="bg-BG"/>
         </w:rPr>
         <w:t xml:space="preserve"> Sorting: </w:t>
@@ -14503,6 +14559,7 @@
       <w:r>
         <w:rPr>
           <w:noProof/>
+          <w:highlight w:val="green"/>
           <w:lang w:val="bg-BG"/>
         </w:rPr>
         <w:t xml:space="preserve"> </w:t>
@@ -14510,6 +14567,7 @@
       <w:r>
         <w:rPr>
           <w:noProof/>
+          <w:highlight w:val="green"/>
           <w:lang w:val="bg-BG"/>
         </w:rPr>
         <w:t>(5 pts)</w:t>
@@ -14726,7 +14784,7 @@
 </file>
 
 <file path=word/endnotes.xml><?xml version="1.0" encoding="utf-8"?>
-<w:endnotes xmlns:wpc="http://schemas.microsoft.com/office/word/2010/wordprocessingCanvas" xmlns:cx="http://schemas.microsoft.com/office/drawing/2014/chartex" xmlns:cx1="http://schemas.microsoft.com/office/drawing/2015/9/8/chartex" xmlns:mc="http://schemas.openxmlformats.org/markup-compatibility/2006" xmlns:o="urn:schemas-microsoft-com:office:office" xmlns:r="http://schemas.openxmlformats.org/officeDocument/2006/relationships" xmlns:m="http://schemas.openxmlformats.org/officeDocument/2006/math" xmlns:v="urn:schemas-microsoft-com:vml" xmlns:wp14="http://schemas.microsoft.com/office/word/2010/wordprocessingDrawing" xmlns:wp="http://schemas.openxmlformats.org/drawingml/2006/wordprocessingDrawing" xmlns:w10="urn:schemas-microsoft-com:office:word" xmlns:w="http://schemas.openxmlformats.org/wordprocessingml/2006/main" xmlns:w14="http://schemas.microsoft.com/office/word/2010/wordml" xmlns:w15="http://schemas.microsoft.com/office/word/2012/wordml" xmlns:w16se="http://schemas.microsoft.com/office/word/2015/wordml/symex" xmlns:wpg="http://schemas.microsoft.com/office/word/2010/wordprocessingGroup" xmlns:wpi="http://schemas.microsoft.com/office/word/2010/wordprocessingInk" xmlns:wne="http://schemas.microsoft.com/office/word/2006/wordml" xmlns:wps="http://schemas.microsoft.com/office/word/2010/wordprocessingShape" mc:Ignorable="w14 w15 w16se wp14">
+<w:endnotes xmlns:wpc="http://schemas.microsoft.com/office/word/2010/wordprocessingCanvas" xmlns:cx="http://schemas.microsoft.com/office/drawing/2014/chartex" xmlns:cx1="http://schemas.microsoft.com/office/drawing/2015/9/8/chartex" xmlns:cx2="http://schemas.microsoft.com/office/drawing/2015/10/21/chartex" xmlns:cx3="http://schemas.microsoft.com/office/drawing/2016/5/9/chartex" xmlns:cx4="http://schemas.microsoft.com/office/drawing/2016/5/10/chartex" xmlns:cx5="http://schemas.microsoft.com/office/drawing/2016/5/11/chartex" xmlns:cx6="http://schemas.microsoft.com/office/drawing/2016/5/12/chartex" xmlns:cx7="http://schemas.microsoft.com/office/drawing/2016/5/13/chartex" xmlns:cx8="http://schemas.microsoft.com/office/drawing/2016/5/14/chartex" xmlns:mc="http://schemas.openxmlformats.org/markup-compatibility/2006" xmlns:aink="http://schemas.microsoft.com/office/drawing/2016/ink" xmlns:am3d="http://schemas.microsoft.com/office/drawing/2017/model3d" xmlns:o="urn:schemas-microsoft-com:office:office" xmlns:r="http://schemas.openxmlformats.org/officeDocument/2006/relationships" xmlns:m="http://schemas.openxmlformats.org/officeDocument/2006/math" xmlns:v="urn:schemas-microsoft-com:vml" xmlns:wp14="http://schemas.microsoft.com/office/word/2010/wordprocessingDrawing" xmlns:wp="http://schemas.openxmlformats.org/drawingml/2006/wordprocessingDrawing" xmlns:w10="urn:schemas-microsoft-com:office:word" xmlns:w="http://schemas.openxmlformats.org/wordprocessingml/2006/main" xmlns:w14="http://schemas.microsoft.com/office/word/2010/wordml" xmlns:w15="http://schemas.microsoft.com/office/word/2012/wordml" xmlns:w16cex="http://schemas.microsoft.com/office/word/2018/wordml/cex" xmlns:w16cid="http://schemas.microsoft.com/office/word/2016/wordml/cid" xmlns:w16="http://schemas.microsoft.com/office/word/2018/wordml" xmlns:w16se="http://schemas.microsoft.com/office/word/2015/wordml/symex" xmlns:wpg="http://schemas.microsoft.com/office/word/2010/wordprocessingGroup" xmlns:wpi="http://schemas.microsoft.com/office/word/2010/wordprocessingInk" xmlns:wne="http://schemas.microsoft.com/office/word/2006/wordml" xmlns:wps="http://schemas.microsoft.com/office/word/2010/wordprocessingShape" mc:Ignorable="w14 w15 w16se w16cid w16 w16cex wp14">
   <w:endnote w:type="separator" w:id="-1">
     <w:p>
       <w:pPr>
@@ -14751,7 +14809,7 @@
 </file>
 
 <file path=word/footer1.xml><?xml version="1.0" encoding="utf-8"?>
-<w:ftr xmlns:wpc="http://schemas.microsoft.com/office/word/2010/wordprocessingCanvas" xmlns:cx="http://schemas.microsoft.com/office/drawing/2014/chartex" xmlns:cx1="http://schemas.microsoft.com/office/drawing/2015/9/8/chartex" xmlns:mc="http://schemas.openxmlformats.org/markup-compatibility/2006" xmlns:o="urn:schemas-microsoft-com:office:office" xmlns:r="http://schemas.openxmlformats.org/officeDocument/2006/relationships" xmlns:m="http://schemas.openxmlformats.org/officeDocument/2006/math" xmlns:v="urn:schemas-microsoft-com:vml" xmlns:wp14="http://schemas.microsoft.com/office/word/2010/wordprocessingDrawing" xmlns:wp="http://schemas.openxmlformats.org/drawingml/2006/wordprocessingDrawing" xmlns:w10="urn:schemas-microsoft-com:office:word" xmlns:w="http://schemas.openxmlformats.org/wordprocessingml/2006/main" xmlns:w14="http://schemas.microsoft.com/office/word/2010/wordml" xmlns:w15="http://schemas.microsoft.com/office/word/2012/wordml" xmlns:w16se="http://schemas.microsoft.com/office/word/2015/wordml/symex" xmlns:wpg="http://schemas.microsoft.com/office/word/2010/wordprocessingGroup" xmlns:wpi="http://schemas.microsoft.com/office/word/2010/wordprocessingInk" xmlns:wne="http://schemas.microsoft.com/office/word/2006/wordml" xmlns:wps="http://schemas.microsoft.com/office/word/2010/wordprocessingShape" mc:Ignorable="w14 w15 w16se wp14">
+<w:ftr xmlns:wpc="http://schemas.microsoft.com/office/word/2010/wordprocessingCanvas" xmlns:cx="http://schemas.microsoft.com/office/drawing/2014/chartex" xmlns:cx1="http://schemas.microsoft.com/office/drawing/2015/9/8/chartex" xmlns:cx2="http://schemas.microsoft.com/office/drawing/2015/10/21/chartex" xmlns:cx3="http://schemas.microsoft.com/office/drawing/2016/5/9/chartex" xmlns:cx4="http://schemas.microsoft.com/office/drawing/2016/5/10/chartex" xmlns:cx5="http://schemas.microsoft.com/office/drawing/2016/5/11/chartex" xmlns:cx6="http://schemas.microsoft.com/office/drawing/2016/5/12/chartex" xmlns:cx7="http://schemas.microsoft.com/office/drawing/2016/5/13/chartex" xmlns:cx8="http://schemas.microsoft.com/office/drawing/2016/5/14/chartex" xmlns:mc="http://schemas.openxmlformats.org/markup-compatibility/2006" xmlns:aink="http://schemas.microsoft.com/office/drawing/2016/ink" xmlns:am3d="http://schemas.microsoft.com/office/drawing/2017/model3d" xmlns:o="urn:schemas-microsoft-com:office:office" xmlns:r="http://schemas.openxmlformats.org/officeDocument/2006/relationships" xmlns:m="http://schemas.openxmlformats.org/officeDocument/2006/math" xmlns:v="urn:schemas-microsoft-com:vml" xmlns:wp14="http://schemas.microsoft.com/office/word/2010/wordprocessingDrawing" xmlns:wp="http://schemas.openxmlformats.org/drawingml/2006/wordprocessingDrawing" xmlns:w10="urn:schemas-microsoft-com:office:word" xmlns:w="http://schemas.openxmlformats.org/wordprocessingml/2006/main" xmlns:w14="http://schemas.microsoft.com/office/word/2010/wordml" xmlns:w15="http://schemas.microsoft.com/office/word/2012/wordml" xmlns:w16cex="http://schemas.microsoft.com/office/word/2018/wordml/cex" xmlns:w16cid="http://schemas.microsoft.com/office/word/2016/wordml/cid" xmlns:w16="http://schemas.microsoft.com/office/word/2018/wordml" xmlns:w16se="http://schemas.microsoft.com/office/word/2015/wordml/symex" xmlns:wpg="http://schemas.microsoft.com/office/word/2010/wordprocessingGroup" xmlns:wpi="http://schemas.microsoft.com/office/word/2010/wordprocessingInk" xmlns:wne="http://schemas.microsoft.com/office/word/2006/wordml" xmlns:wps="http://schemas.microsoft.com/office/word/2010/wordprocessingShape" mc:Ignorable="w14 w15 w16se w16cid w16 w16cex wp14">
   <w:p>
     <w:pPr>
       <w:pStyle w:val="Footer"/>
@@ -14943,7 +15001,7 @@
             </wp:anchor>
           </w:drawing>
         </mc:Choice>
-        <mc:Fallback xmlns:w16cid="http://schemas.microsoft.com/office/word/2016/wordml/cid" xmlns:am3d="http://schemas.microsoft.com/office/drawing/2017/model3d" xmlns:aink="http://schemas.microsoft.com/office/drawing/2016/ink" xmlns:cx8="http://schemas.microsoft.com/office/drawing/2016/5/14/chartex" xmlns:cx7="http://schemas.microsoft.com/office/drawing/2016/5/13/chartex" xmlns:cx6="http://schemas.microsoft.com/office/drawing/2016/5/12/chartex" xmlns:cx5="http://schemas.microsoft.com/office/drawing/2016/5/11/chartex" xmlns:cx4="http://schemas.microsoft.com/office/drawing/2016/5/10/chartex" xmlns:cx3="http://schemas.microsoft.com/office/drawing/2016/5/9/chartex" xmlns:cx2="http://schemas.microsoft.com/office/drawing/2015/10/21/chartex">
+        <mc:Fallback>
           <w:pict>
             <v:line w14:anchorId="50717D01" id="Straight Connector 20" o:spid="_x0000_s1026" style="position:absolute;flip:y;z-index:251660288;visibility:visible;mso-wrap-style:square;mso-width-percent:0;mso-height-percent:0;mso-wrap-distance-left:9pt;mso-wrap-distance-top:-3e-5mm;mso-wrap-distance-right:9pt;mso-wrap-distance-bottom:-3e-5mm;mso-position-horizontal:absolute;mso-position-horizontal-relative:text;mso-position-vertical:absolute;mso-position-vertical-relative:text;mso-width-percent:0;mso-height-percent:0;mso-width-relative:page;mso-height-relative:page" from="-.1pt,5.2pt" to="520.7pt,5.2pt" o:gfxdata="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" strokecolor="#f37123" strokeweight="1pt">
               <v:stroke endcap="round"/>
@@ -15516,7 +15574,7 @@
                                 <wp:extent cx="171450" cy="205105"/>
                                 <wp:effectExtent l="0" t="0" r="0" b="4445"/>
                                 <wp:docPr id="14" name="Picture 14">
-                                  <a:hlinkClick xmlns:a="http://schemas.openxmlformats.org/drawingml/2006/main" r:id="rId1"/>
+                                  <a:hlinkClick xmlns:a="http://schemas.openxmlformats.org/drawingml/2006/main" r:id="rId4"/>
                                 </wp:docPr>
                                 <wp:cNvGraphicFramePr>
                                   <a:graphicFrameLocks xmlns:a="http://schemas.openxmlformats.org/drawingml/2006/main" noChangeAspect="1"/>
@@ -16132,7 +16190,7 @@
                           <wp:extent cx="167005" cy="203387"/>
                           <wp:effectExtent l="0" t="0" r="4445" b="6350"/>
                           <wp:docPr id="15" name="Picture 15">
-                            <a:hlinkClick xmlns:a="http://schemas.openxmlformats.org/drawingml/2006/main" r:id="rId6"/>
+                            <a:hlinkClick xmlns:a="http://schemas.openxmlformats.org/drawingml/2006/main" r:id="rId27"/>
                           </wp:docPr>
                           <wp:cNvGraphicFramePr>
                             <a:graphicFrameLocks xmlns:a="http://schemas.openxmlformats.org/drawingml/2006/main" noChangeAspect="1"/>
@@ -16142,14 +16200,14 @@
                               <pic:pic xmlns:pic="http://schemas.openxmlformats.org/drawingml/2006/picture">
                                 <pic:nvPicPr>
                                   <pic:cNvPr id="0" name="Picture 16">
-                                    <a:hlinkClick r:id="rId6"/>
+                                    <a:hlinkClick r:id="rId27"/>
                                   </pic:cNvPr>
                                   <pic:cNvPicPr>
                                     <a:picLocks noChangeAspect="1" noChangeArrowheads="1"/>
                                   </pic:cNvPicPr>
                                 </pic:nvPicPr>
                                 <pic:blipFill>
-                                  <a:blip r:embed="rId7">
+                                  <a:blip r:embed="rId28">
                                     <a:extLst>
                                       <a:ext uri="{28A0092B-C50C-407E-A947-70E740481C1C}">
                                         <a14:useLocalDpi xmlns:a14="http://schemas.microsoft.com/office/drawing/2010/main" val="0"/>
@@ -16216,7 +16274,7 @@
                                   </pic:cNvPicPr>
                                 </pic:nvPicPr>
                                 <pic:blipFill>
-                                  <a:blip r:embed="rId8">
+                                  <a:blip r:embed="rId29">
                                     <a:extLst>
                                       <a:ext uri="{28A0092B-C50C-407E-A947-70E740481C1C}">
                                         <a14:useLocalDpi xmlns:a14="http://schemas.microsoft.com/office/drawing/2010/main" val="0"/>
@@ -16267,7 +16325,7 @@
                           <wp:extent cx="200152" cy="200152"/>
                           <wp:effectExtent l="0" t="0" r="9525" b="9525"/>
                           <wp:docPr id="25" name="Picture 25" title="Software University @ Facebook">
-                            <a:hlinkClick xmlns:a="http://schemas.openxmlformats.org/drawingml/2006/main" r:id="rId9"/>
+                            <a:hlinkClick xmlns:a="http://schemas.openxmlformats.org/drawingml/2006/main" r:id="rId30"/>
                           </wp:docPr>
                           <wp:cNvGraphicFramePr>
                             <a:graphicFrameLocks xmlns:a="http://schemas.openxmlformats.org/drawingml/2006/main"/>
@@ -16277,12 +16335,12 @@
                               <pic:pic xmlns:pic="http://schemas.openxmlformats.org/drawingml/2006/picture">
                                 <pic:nvPicPr>
                                   <pic:cNvPr id="25" name="Picture 25" title="Software University @ Facebook">
-                                    <a:hlinkClick r:id="rId9"/>
+                                    <a:hlinkClick r:id="rId30"/>
                                   </pic:cNvPr>
                                   <pic:cNvPicPr/>
                                 </pic:nvPicPr>
                                 <pic:blipFill>
-                                  <a:blip r:embed="rId10"/>
+                                  <a:blip r:embed="rId31"/>
                                   <a:stretch>
                                     <a:fillRect/>
                                   </a:stretch>
@@ -16321,7 +16379,7 @@
                           <wp:extent cx="200152" cy="200152"/>
                           <wp:effectExtent l="0" t="0" r="9525" b="9525"/>
                           <wp:docPr id="26" name="Picture 26" title="Software University @ Twitter">
-                            <a:hlinkClick xmlns:a="http://schemas.openxmlformats.org/drawingml/2006/main" r:id="rId11"/>
+                            <a:hlinkClick xmlns:a="http://schemas.openxmlformats.org/drawingml/2006/main" r:id="rId32"/>
                           </wp:docPr>
                           <wp:cNvGraphicFramePr>
                             <a:graphicFrameLocks xmlns:a="http://schemas.openxmlformats.org/drawingml/2006/main"/>
@@ -16331,12 +16389,12 @@
                               <pic:pic xmlns:pic="http://schemas.openxmlformats.org/drawingml/2006/picture">
                                 <pic:nvPicPr>
                                   <pic:cNvPr id="26" name="Picture 26" title="Software University @ Twitter">
-                                    <a:hlinkClick r:id="rId11"/>
+                                    <a:hlinkClick r:id="rId32"/>
                                   </pic:cNvPr>
                                   <pic:cNvPicPr/>
                                 </pic:nvPicPr>
                                 <pic:blipFill>
-                                  <a:blip r:embed="rId12"/>
+                                  <a:blip r:embed="rId33"/>
                                   <a:stretch>
                                     <a:fillRect/>
                                   </a:stretch>
@@ -16375,7 +16433,7 @@
                           <wp:extent cx="200152" cy="200152"/>
                           <wp:effectExtent l="0" t="0" r="9525" b="9525"/>
                           <wp:docPr id="27" name="Picture 27" title="Software University @ YouTube">
-                            <a:hlinkClick xmlns:a="http://schemas.openxmlformats.org/drawingml/2006/main" r:id="rId13"/>
+                            <a:hlinkClick xmlns:a="http://schemas.openxmlformats.org/drawingml/2006/main" r:id="rId34"/>
                           </wp:docPr>
                           <wp:cNvGraphicFramePr>
                             <a:graphicFrameLocks xmlns:a="http://schemas.openxmlformats.org/drawingml/2006/main"/>
@@ -16385,12 +16443,12 @@
                               <pic:pic xmlns:pic="http://schemas.openxmlformats.org/drawingml/2006/picture">
                                 <pic:nvPicPr>
                                   <pic:cNvPr id="27" name="Picture 27" title="Software University @ YouTube">
-                                    <a:hlinkClick r:id="rId13"/>
+                                    <a:hlinkClick r:id="rId34"/>
                                   </pic:cNvPr>
                                   <pic:cNvPicPr/>
                                 </pic:nvPicPr>
                                 <pic:blipFill>
-                                  <a:blip r:embed="rId14"/>
+                                  <a:blip r:embed="rId35"/>
                                   <a:stretch>
                                     <a:fillRect/>
                                   </a:stretch>
@@ -16429,7 +16487,7 @@
                           <wp:extent cx="190500" cy="190500"/>
                           <wp:effectExtent l="0" t="0" r="0" b="0"/>
                           <wp:docPr id="13" name="Picture 13">
-                            <a:hlinkClick xmlns:a="http://schemas.openxmlformats.org/drawingml/2006/main" r:id="rId15"/>
+                            <a:hlinkClick xmlns:a="http://schemas.openxmlformats.org/drawingml/2006/main" r:id="rId36"/>
                           </wp:docPr>
                           <wp:cNvGraphicFramePr>
                             <a:graphicFrameLocks xmlns:a="http://schemas.openxmlformats.org/drawingml/2006/main" noChangeAspect="1"/>
@@ -16439,14 +16497,14 @@
                               <pic:pic xmlns:pic="http://schemas.openxmlformats.org/drawingml/2006/picture">
                                 <pic:nvPicPr>
                                   <pic:cNvPr id="0" name="Picture 28">
-                                    <a:hlinkClick r:id="rId15"/>
+                                    <a:hlinkClick r:id="rId36"/>
                                   </pic:cNvPr>
                                   <pic:cNvPicPr>
                                     <a:picLocks noChangeAspect="1" noChangeArrowheads="1"/>
                                   </pic:cNvPicPr>
                                 </pic:nvPicPr>
                                 <pic:blipFill>
-                                  <a:blip r:embed="rId16">
+                                  <a:blip r:embed="rId37">
                                     <a:extLst>
                                       <a:ext uri="{28A0092B-C50C-407E-A947-70E740481C1C}">
                                         <a14:useLocalDpi xmlns:a14="http://schemas.microsoft.com/office/drawing/2010/main" val="0"/>
@@ -16496,7 +16554,7 @@
                           <wp:extent cx="176530" cy="176530"/>
                           <wp:effectExtent l="0" t="0" r="0" b="0"/>
                           <wp:docPr id="12" name="Picture 12">
-                            <a:hlinkClick xmlns:a="http://schemas.openxmlformats.org/drawingml/2006/main" r:id="rId17"/>
+                            <a:hlinkClick xmlns:a="http://schemas.openxmlformats.org/drawingml/2006/main" r:id="rId38"/>
                           </wp:docPr>
                           <wp:cNvGraphicFramePr>
                             <a:graphicFrameLocks xmlns:a="http://schemas.openxmlformats.org/drawingml/2006/main" noChangeAspect="1"/>
@@ -16506,14 +16564,14 @@
                               <pic:pic xmlns:pic="http://schemas.openxmlformats.org/drawingml/2006/picture">
                                 <pic:nvPicPr>
                                   <pic:cNvPr id="0" name="Picture 29">
-                                    <a:hlinkClick r:id="rId17"/>
+                                    <a:hlinkClick r:id="rId38"/>
                                   </pic:cNvPr>
                                   <pic:cNvPicPr>
                                     <a:picLocks noChangeAspect="1" noChangeArrowheads="1"/>
                                   </pic:cNvPicPr>
                                 </pic:nvPicPr>
                                 <pic:blipFill>
-                                  <a:blip r:embed="rId18">
+                                  <a:blip r:embed="rId39">
                                     <a:extLst>
                                       <a:ext uri="{28A0092B-C50C-407E-A947-70E740481C1C}">
                                         <a14:useLocalDpi xmlns:a14="http://schemas.microsoft.com/office/drawing/2010/main" val="0"/>
@@ -16563,7 +16621,7 @@
                           <wp:extent cx="200152" cy="200152"/>
                           <wp:effectExtent l="0" t="0" r="9525" b="9525"/>
                           <wp:docPr id="30" name="Picture 30" title="Software University @ SlideShare">
-                            <a:hlinkClick xmlns:a="http://schemas.openxmlformats.org/drawingml/2006/main" r:id="rId19"/>
+                            <a:hlinkClick xmlns:a="http://schemas.openxmlformats.org/drawingml/2006/main" r:id="rId40"/>
                           </wp:docPr>
                           <wp:cNvGraphicFramePr>
                             <a:graphicFrameLocks xmlns:a="http://schemas.openxmlformats.org/drawingml/2006/main"/>
@@ -16573,12 +16631,12 @@
                               <pic:pic xmlns:pic="http://schemas.openxmlformats.org/drawingml/2006/picture">
                                 <pic:nvPicPr>
                                   <pic:cNvPr id="30" name="Picture 30" title="Software University @ SlideShare">
-                                    <a:hlinkClick r:id="rId19"/>
+                                    <a:hlinkClick r:id="rId40"/>
                                   </pic:cNvPr>
                                   <pic:cNvPicPr/>
                                 </pic:nvPicPr>
                                 <pic:blipFill>
-                                  <a:blip r:embed="rId20"/>
+                                  <a:blip r:embed="rId41"/>
                                   <a:stretch>
                                     <a:fillRect/>
                                   </a:stretch>
@@ -16617,7 +16675,7 @@
                           <wp:extent cx="215153" cy="209247"/>
                           <wp:effectExtent l="0" t="0" r="0" b="635"/>
                           <wp:docPr id="11" name="Picture 11">
-                            <a:hlinkClick xmlns:a="http://schemas.openxmlformats.org/drawingml/2006/main" r:id="rId21"/>
+                            <a:hlinkClick xmlns:a="http://schemas.openxmlformats.org/drawingml/2006/main" r:id="rId42"/>
                           </wp:docPr>
                           <wp:cNvGraphicFramePr>
                             <a:graphicFrameLocks xmlns:a="http://schemas.openxmlformats.org/drawingml/2006/main" noChangeAspect="1"/>
@@ -16627,14 +16685,14 @@
                               <pic:pic xmlns:pic="http://schemas.openxmlformats.org/drawingml/2006/picture">
                                 <pic:nvPicPr>
                                   <pic:cNvPr id="0" name="Picture 31">
-                                    <a:hlinkClick r:id="rId21"/>
+                                    <a:hlinkClick r:id="rId42"/>
                                   </pic:cNvPr>
                                   <pic:cNvPicPr>
                                     <a:picLocks noChangeAspect="1" noChangeArrowheads="1"/>
                                   </pic:cNvPicPr>
                                 </pic:nvPicPr>
                                 <pic:blipFill>
-                                  <a:blip r:embed="rId22">
+                                  <a:blip r:embed="rId43">
                                     <a:extLst>
                                       <a:ext uri="{28A0092B-C50C-407E-A947-70E740481C1C}">
                                         <a14:useLocalDpi xmlns:a14="http://schemas.microsoft.com/office/drawing/2010/main" val="0"/>
@@ -16684,7 +16742,7 @@
                           <wp:extent cx="200152" cy="200152"/>
                           <wp:effectExtent l="0" t="0" r="9525" b="9525"/>
                           <wp:docPr id="32" name="Picture 32" title="Software University: Email Us">
-                            <a:hlinkClick xmlns:a="http://schemas.openxmlformats.org/drawingml/2006/main" r:id="rId23"/>
+                            <a:hlinkClick xmlns:a="http://schemas.openxmlformats.org/drawingml/2006/main" r:id="rId44"/>
                           </wp:docPr>
                           <wp:cNvGraphicFramePr>
                             <a:graphicFrameLocks xmlns:a="http://schemas.openxmlformats.org/drawingml/2006/main"/>
@@ -16694,12 +16752,12 @@
                               <pic:pic xmlns:pic="http://schemas.openxmlformats.org/drawingml/2006/picture">
                                 <pic:nvPicPr>
                                   <pic:cNvPr id="32" name="Picture 32" title="Software University: Email Us">
-                                    <a:hlinkClick r:id="rId23"/>
+                                    <a:hlinkClick r:id="rId44"/>
                                   </pic:cNvPr>
                                   <pic:cNvPicPr/>
                                 </pic:nvPicPr>
                                 <pic:blipFill>
-                                  <a:blip r:embed="rId24"/>
+                                  <a:blip r:embed="rId45"/>
                                   <a:stretch>
                                     <a:fillRect/>
                                   </a:stretch>
@@ -16737,7 +16795,7 @@
 </file>
 
 <file path=word/footnotes.xml><?xml version="1.0" encoding="utf-8"?>
-<w:footnotes xmlns:wpc="http://schemas.microsoft.com/office/word/2010/wordprocessingCanvas" xmlns:cx="http://schemas.microsoft.com/office/drawing/2014/chartex" xmlns:cx1="http://schemas.microsoft.com/office/drawing/2015/9/8/chartex" xmlns:mc="http://schemas.openxmlformats.org/markup-compatibility/2006" xmlns:o="urn:schemas-microsoft-com:office:office" xmlns:r="http://schemas.openxmlformats.org/officeDocument/2006/relationships" xmlns:m="http://schemas.openxmlformats.org/officeDocument/2006/math" xmlns:v="urn:schemas-microsoft-com:vml" xmlns:wp14="http://schemas.microsoft.com/office/word/2010/wordprocessingDrawing" xmlns:wp="http://schemas.openxmlformats.org/drawingml/2006/wordprocessingDrawing" xmlns:w10="urn:schemas-microsoft-com:office:word" xmlns:w="http://schemas.openxmlformats.org/wordprocessingml/2006/main" xmlns:w14="http://schemas.microsoft.com/office/word/2010/wordml" xmlns:w15="http://schemas.microsoft.com/office/word/2012/wordml" xmlns:w16se="http://schemas.microsoft.com/office/word/2015/wordml/symex" xmlns:wpg="http://schemas.microsoft.com/office/word/2010/wordprocessingGroup" xmlns:wpi="http://schemas.microsoft.com/office/word/2010/wordprocessingInk" xmlns:wne="http://schemas.microsoft.com/office/word/2006/wordml" xmlns:wps="http://schemas.microsoft.com/office/word/2010/wordprocessingShape" mc:Ignorable="w14 w15 w16se wp14">
+<w:footnotes xmlns:wpc="http://schemas.microsoft.com/office/word/2010/wordprocessingCanvas" xmlns:cx="http://schemas.microsoft.com/office/drawing/2014/chartex" xmlns:cx1="http://schemas.microsoft.com/office/drawing/2015/9/8/chartex" xmlns:cx2="http://schemas.microsoft.com/office/drawing/2015/10/21/chartex" xmlns:cx3="http://schemas.microsoft.com/office/drawing/2016/5/9/chartex" xmlns:cx4="http://schemas.microsoft.com/office/drawing/2016/5/10/chartex" xmlns:cx5="http://schemas.microsoft.com/office/drawing/2016/5/11/chartex" xmlns:cx6="http://schemas.microsoft.com/office/drawing/2016/5/12/chartex" xmlns:cx7="http://schemas.microsoft.com/office/drawing/2016/5/13/chartex" xmlns:cx8="http://schemas.microsoft.com/office/drawing/2016/5/14/chartex" xmlns:mc="http://schemas.openxmlformats.org/markup-compatibility/2006" xmlns:aink="http://schemas.microsoft.com/office/drawing/2016/ink" xmlns:am3d="http://schemas.microsoft.com/office/drawing/2017/model3d" xmlns:o="urn:schemas-microsoft-com:office:office" xmlns:r="http://schemas.openxmlformats.org/officeDocument/2006/relationships" xmlns:m="http://schemas.openxmlformats.org/officeDocument/2006/math" xmlns:v="urn:schemas-microsoft-com:vml" xmlns:wp14="http://schemas.microsoft.com/office/word/2010/wordprocessingDrawing" xmlns:wp="http://schemas.openxmlformats.org/drawingml/2006/wordprocessingDrawing" xmlns:w10="urn:schemas-microsoft-com:office:word" xmlns:w="http://schemas.openxmlformats.org/wordprocessingml/2006/main" xmlns:w14="http://schemas.microsoft.com/office/word/2010/wordml" xmlns:w15="http://schemas.microsoft.com/office/word/2012/wordml" xmlns:w16cex="http://schemas.microsoft.com/office/word/2018/wordml/cex" xmlns:w16cid="http://schemas.microsoft.com/office/word/2016/wordml/cid" xmlns:w16="http://schemas.microsoft.com/office/word/2018/wordml" xmlns:w16se="http://schemas.microsoft.com/office/word/2015/wordml/symex" xmlns:wpg="http://schemas.microsoft.com/office/word/2010/wordprocessingGroup" xmlns:wpi="http://schemas.microsoft.com/office/word/2010/wordprocessingInk" xmlns:wne="http://schemas.microsoft.com/office/word/2006/wordml" xmlns:wps="http://schemas.microsoft.com/office/word/2010/wordprocessingShape" mc:Ignorable="w14 w15 w16se w16cid w16 w16cex wp14">
   <w:footnote w:type="separator" w:id="-1">
     <w:p>
       <w:pPr>
@@ -16762,7 +16820,7 @@
 </file>
 
 <file path=word/numbering.xml><?xml version="1.0" encoding="utf-8"?>
-<w:numbering xmlns:wpc="http://schemas.microsoft.com/office/word/2010/wordprocessingCanvas" xmlns:cx="http://schemas.microsoft.com/office/drawing/2014/chartex" xmlns:cx1="http://schemas.microsoft.com/office/drawing/2015/9/8/chartex" xmlns:mc="http://schemas.openxmlformats.org/markup-compatibility/2006" xmlns:o="urn:schemas-microsoft-com:office:office" xmlns:r="http://schemas.openxmlformats.org/officeDocument/2006/relationships" xmlns:m="http://schemas.openxmlformats.org/officeDocument/2006/math" xmlns:v="urn:schemas-microsoft-com:vml" xmlns:wp14="http://schemas.microsoft.com/office/word/2010/wordprocessingDrawing" xmlns:wp="http://schemas.openxmlformats.org/drawingml/2006/wordprocessingDrawing" xmlns:w10="urn:schemas-microsoft-com:office:word" xmlns:w="http://schemas.openxmlformats.org/wordprocessingml/2006/main" xmlns:w14="http://schemas.microsoft.com/office/word/2010/wordml" xmlns:w15="http://schemas.microsoft.com/office/word/2012/wordml" xmlns:w16se="http://schemas.microsoft.com/office/word/2015/wordml/symex" xmlns:wpg="http://schemas.microsoft.com/office/word/2010/wordprocessingGroup" xmlns:wpi="http://schemas.microsoft.com/office/word/2010/wordprocessingInk" xmlns:wne="http://schemas.microsoft.com/office/word/2006/wordml" xmlns:wps="http://schemas.microsoft.com/office/word/2010/wordprocessingShape" mc:Ignorable="w14 w15 w16se wp14">
+<w:numbering xmlns:wpc="http://schemas.microsoft.com/office/word/2010/wordprocessingCanvas" xmlns:cx="http://schemas.microsoft.com/office/drawing/2014/chartex" xmlns:cx1="http://schemas.microsoft.com/office/drawing/2015/9/8/chartex" xmlns:cx2="http://schemas.microsoft.com/office/drawing/2015/10/21/chartex" xmlns:cx3="http://schemas.microsoft.com/office/drawing/2016/5/9/chartex" xmlns:cx4="http://schemas.microsoft.com/office/drawing/2016/5/10/chartex" xmlns:cx5="http://schemas.microsoft.com/office/drawing/2016/5/11/chartex" xmlns:cx6="http://schemas.microsoft.com/office/drawing/2016/5/12/chartex" xmlns:cx7="http://schemas.microsoft.com/office/drawing/2016/5/13/chartex" xmlns:cx8="http://schemas.microsoft.com/office/drawing/2016/5/14/chartex" xmlns:mc="http://schemas.openxmlformats.org/markup-compatibility/2006" xmlns:aink="http://schemas.microsoft.com/office/drawing/2016/ink" xmlns:am3d="http://schemas.microsoft.com/office/drawing/2017/model3d" xmlns:o="urn:schemas-microsoft-com:office:office" xmlns:r="http://schemas.openxmlformats.org/officeDocument/2006/relationships" xmlns:m="http://schemas.openxmlformats.org/officeDocument/2006/math" xmlns:v="urn:schemas-microsoft-com:vml" xmlns:wp14="http://schemas.microsoft.com/office/word/2010/wordprocessingDrawing" xmlns:wp="http://schemas.openxmlformats.org/drawingml/2006/wordprocessingDrawing" xmlns:w10="urn:schemas-microsoft-com:office:word" xmlns:w="http://schemas.openxmlformats.org/wordprocessingml/2006/main" xmlns:w14="http://schemas.microsoft.com/office/word/2010/wordml" xmlns:w15="http://schemas.microsoft.com/office/word/2012/wordml" xmlns:w16cex="http://schemas.microsoft.com/office/word/2018/wordml/cex" xmlns:w16cid="http://schemas.microsoft.com/office/word/2016/wordml/cid" xmlns:w16="http://schemas.microsoft.com/office/word/2018/wordml" xmlns:w16se="http://schemas.microsoft.com/office/word/2015/wordml/symex" xmlns:wpg="http://schemas.microsoft.com/office/word/2010/wordprocessingGroup" xmlns:wpi="http://schemas.microsoft.com/office/word/2010/wordprocessingInk" xmlns:wne="http://schemas.microsoft.com/office/word/2006/wordml" xmlns:wps="http://schemas.microsoft.com/office/word/2010/wordprocessingShape" mc:Ignorable="w14 w15 w16se w16cid w16 w16cex wp14">
   <w:abstractNum w:abstractNumId="0" w15:restartNumberingAfterBreak="0">
     <w:nsid w:val="00B25F9A"/>
     <w:multiLevelType w:val="hybridMultilevel"/>
@@ -20436,7 +20494,7 @@
 </file>
 
 <file path=word/styles.xml><?xml version="1.0" encoding="utf-8"?>
-<w:styles xmlns:mc="http://schemas.openxmlformats.org/markup-compatibility/2006" xmlns:r="http://schemas.openxmlformats.org/officeDocument/2006/relationships" xmlns:w="http://schemas.openxmlformats.org/wordprocessingml/2006/main" xmlns:w14="http://schemas.microsoft.com/office/word/2010/wordml" xmlns:w15="http://schemas.microsoft.com/office/word/2012/wordml" xmlns:w16se="http://schemas.microsoft.com/office/word/2015/wordml/symex" mc:Ignorable="w14 w15 w16se">
+<w:styles xmlns:mc="http://schemas.openxmlformats.org/markup-compatibility/2006" xmlns:r="http://schemas.openxmlformats.org/officeDocument/2006/relationships" xmlns:w="http://schemas.openxmlformats.org/wordprocessingml/2006/main" xmlns:w14="http://schemas.microsoft.com/office/word/2010/wordml" xmlns:w15="http://schemas.microsoft.com/office/word/2012/wordml" xmlns:w16cex="http://schemas.microsoft.com/office/word/2018/wordml/cex" xmlns:w16cid="http://schemas.microsoft.com/office/word/2016/wordml/cid" xmlns:w16="http://schemas.microsoft.com/office/word/2018/wordml" xmlns:w16se="http://schemas.microsoft.com/office/word/2015/wordml/symex" mc:Ignorable="w14 w15 w16se w16cid w16 w16cex">
   <w:docDefaults>
     <w:rPrDefault>
       <w:rPr>
@@ -20452,7 +20510,7 @@
       </w:pPr>
     </w:pPrDefault>
   </w:docDefaults>
-  <w:latentStyles w:defLockedState="0" w:defUIPriority="99" w:defSemiHidden="0" w:defUnhideWhenUsed="0" w:defQFormat="0" w:count="371">
+  <w:latentStyles w:defLockedState="0" w:defUIPriority="99" w:defSemiHidden="0" w:defUnhideWhenUsed="0" w:defQFormat="0" w:count="376">
     <w:lsdException w:name="Normal" w:uiPriority="0" w:qFormat="1"/>
     <w:lsdException w:name="heading 1" w:uiPriority="9" w:qFormat="1"/>
     <w:lsdException w:name="heading 2" w:semiHidden="1" w:uiPriority="9" w:unhideWhenUsed="1" w:qFormat="1"/>
@@ -20558,7 +20616,6 @@
     <w:lsdException w:name="HTML Sample" w:semiHidden="1" w:unhideWhenUsed="1"/>
     <w:lsdException w:name="HTML Typewriter" w:semiHidden="1" w:unhideWhenUsed="1"/>
     <w:lsdException w:name="HTML Variable" w:semiHidden="1" w:unhideWhenUsed="1"/>
-    <w:lsdException w:name="Normal Table" w:semiHidden="1" w:unhideWhenUsed="1"/>
     <w:lsdException w:name="annotation subject" w:semiHidden="1" w:unhideWhenUsed="1"/>
     <w:lsdException w:name="No List" w:semiHidden="1" w:unhideWhenUsed="1"/>
     <w:lsdException w:name="Outline List 1" w:semiHidden="1" w:unhideWhenUsed="1"/>
@@ -20601,11 +20658,8 @@
     <w:lsdException w:name="Table Contemporary" w:semiHidden="1" w:unhideWhenUsed="1"/>
     <w:lsdException w:name="Table Elegant" w:semiHidden="1" w:unhideWhenUsed="1"/>
     <w:lsdException w:name="Table Professional" w:semiHidden="1" w:unhideWhenUsed="1"/>
-    <w:lsdException w:name="Table Subtle 1" w:semiHidden="1" w:unhideWhenUsed="1"/>
     <w:lsdException w:name="Table Subtle 2" w:semiHidden="1" w:unhideWhenUsed="1"/>
     <w:lsdException w:name="Table Web 1" w:semiHidden="1" w:unhideWhenUsed="1"/>
-    <w:lsdException w:name="Table Web 2" w:semiHidden="1" w:unhideWhenUsed="1"/>
-    <w:lsdException w:name="Table Web 3" w:semiHidden="1" w:unhideWhenUsed="1"/>
     <w:lsdException w:name="Balloon Text" w:semiHidden="1" w:unhideWhenUsed="1"/>
     <w:lsdException w:name="Table Grid" w:uiPriority="59"/>
     <w:lsdException w:name="Table Theme" w:semiHidden="1" w:unhideWhenUsed="1"/>
@@ -20824,6 +20878,11 @@
     <w:lsdException w:name="List Table 5 Dark Accent 6" w:uiPriority="50"/>
     <w:lsdException w:name="List Table 6 Colorful Accent 6" w:uiPriority="51"/>
     <w:lsdException w:name="List Table 7 Colorful Accent 6" w:uiPriority="52"/>
+    <w:lsdException w:name="Mention" w:semiHidden="1" w:unhideWhenUsed="1"/>
+    <w:lsdException w:name="Smart Hyperlink" w:semiHidden="1" w:unhideWhenUsed="1"/>
+    <w:lsdException w:name="Hashtag" w:semiHidden="1" w:unhideWhenUsed="1"/>
+    <w:lsdException w:name="Unresolved Mention" w:semiHidden="1" w:unhideWhenUsed="1"/>
+    <w:lsdException w:name="Smart Link" w:semiHidden="1" w:unhideWhenUsed="1"/>
   </w:latentStyles>
   <w:style w:type="paragraph" w:default="1" w:styleId="Normal">
     <w:name w:val="Normal"/>
@@ -21287,8 +21346,8 @@
       <w:shd w:val="clear" w:color="auto" w:fill="E1DFDD"/>
     </w:rPr>
   </w:style>
-  <w:style w:type="character" w:customStyle="1" w:styleId="UnresolvedMention">
-    <w:name w:val="Unresolved Mention"/>
+  <w:style w:type="character" w:customStyle="1" w:styleId="UnresolvedMention2">
+    <w:name w:val="Unresolved Mention2"/>
     <w:basedOn w:val="DefaultParagraphFont"/>
     <w:uiPriority w:val="99"/>
     <w:semiHidden/>

</xml_diff>